<commit_message>
Update Definition, benefit and history of 6S
</commit_message>
<xml_diff>
--- a/SPQM/Team Assignment/Team Assignment 02/Tìm hiểu/6 Sigma-Phu/Six sigma definitions_Thu Nguyen.docx
+++ b/SPQM/Team Assignment/Team Assignment 02/Tìm hiểu/6 Sigma-Phu/Six sigma definitions_Thu Nguyen.docx
@@ -49,22 +49,46 @@
         <w:pStyle w:val="ListParagraph"/>
         <w:numPr>
           <w:ilvl w:val="0"/>
-          <w:numId w:val="1"/>
+          <w:numId w:val="24"/>
         </w:numPr>
-        <w:ind w:left="-360"/>
+        <w:ind w:left="-270"/>
+        <w:rPr>
+          <w:rFonts w:ascii="Arial" w:eastAsia="Times New Roman" w:hAnsi="Arial" w:cs="Arial"/>
+          <w:sz w:val="24"/>
+          <w:szCs w:val="24"/>
+        </w:rPr>
+      </w:pPr>
+      <w:r>
         <w:rPr>
           <w:rFonts w:ascii="Times New Roman" w:hAnsi="Times New Roman" w:cs="Times New Roman"/>
           <w:sz w:val="24"/>
           <w:szCs w:val="24"/>
         </w:rPr>
-      </w:pPr>
+        <w:t>Six Sigma is a management philosophy developed by Motorola that emphasizes setting extremely high objectives, collecting data, and analyzing results to a fine degree as a way to reduce de</w:t>
+      </w:r>
       <w:r>
         <w:rPr>
           <w:rFonts w:ascii="Times New Roman" w:hAnsi="Times New Roman" w:cs="Times New Roman"/>
           <w:sz w:val="24"/>
           <w:szCs w:val="24"/>
         </w:rPr>
-        <w:t>Six Sigma is lots of different things because it had different meanings over time, and also because it is now interpreted in increasingly different ways. And Six Sigma is still evolving.</w:t>
+        <w:t>fects in products and services</w:t>
+      </w:r>
+      <w:r>
+        <w:rPr>
+          <w:rFonts w:ascii="Times New Roman" w:eastAsia="Times New Roman" w:hAnsi="Times New Roman" w:cs="Times New Roman"/>
+          <w:sz w:val="24"/>
+          <w:szCs w:val="24"/>
+        </w:rPr>
+        <w:t>. The central idea behind Six Sigma is that if you can measure how many “defects” you have in a process, you can systematically figure out how to eliminate them and get as close to “zero defects” as possible</w:t>
+      </w:r>
+      <w:r>
+        <w:rPr>
+          <w:rFonts w:ascii="Times New Roman" w:eastAsia="Times New Roman" w:hAnsi="Times New Roman" w:cs="Times New Roman"/>
+          <w:sz w:val="24"/>
+          <w:szCs w:val="24"/>
+        </w:rPr>
+        <w:t>.</w:t>
       </w:r>
     </w:p>
     <w:p>
@@ -87,7 +111,23 @@
           <w:sz w:val="24"/>
           <w:szCs w:val="24"/>
         </w:rPr>
-        <w:t>Six Sigma is a measure of the number of defects in a specific process or operation. Six Sigma is a set of strategies, techniques, and tools for process improvement. we think about Six Sigma at three different levels:</w:t>
+        <w:t>W</w:t>
+      </w:r>
+      <w:r>
+        <w:rPr>
+          <w:rFonts w:ascii="Times New Roman" w:hAnsi="Times New Roman" w:cs="Times New Roman"/>
+          <w:sz w:val="24"/>
+          <w:szCs w:val="24"/>
+        </w:rPr>
+        <w:t>e think</w:t>
+      </w:r>
+      <w:r>
+        <w:rPr>
+          <w:rFonts w:ascii="Times New Roman" w:hAnsi="Times New Roman" w:cs="Times New Roman"/>
+          <w:sz w:val="24"/>
+          <w:szCs w:val="24"/>
+        </w:rPr>
+        <w:t xml:space="preserve"> about Six Sigma at three different levels:</w:t>
       </w:r>
     </w:p>
     <w:p>
@@ -161,7 +201,7 @@
         <w:pStyle w:val="ListParagraph"/>
         <w:numPr>
           <w:ilvl w:val="0"/>
-          <w:numId w:val="15"/>
+          <w:numId w:val="23"/>
         </w:numPr>
         <w:rPr>
           <w:rFonts w:ascii="Times New Roman" w:hAnsi="Times New Roman" w:cs="Times New Roman"/>
@@ -175,7 +215,84 @@
           <w:sz w:val="24"/>
           <w:szCs w:val="24"/>
         </w:rPr>
-        <w:t>Essentially, Six Sigma is all three at the same time.</w:t>
+        <w:t xml:space="preserve">Essentially, </w:t>
+      </w:r>
+      <w:r>
+        <w:rPr>
+          <w:rFonts w:ascii="Times New Roman" w:hAnsi="Times New Roman" w:cs="Times New Roman"/>
+          <w:sz w:val="24"/>
+          <w:szCs w:val="24"/>
+        </w:rPr>
+        <w:t>Six Sigma is lots of different things because it had different meanings over time, and also because it is now interpreted in increasingly different ways</w:t>
+      </w:r>
+      <w:r>
+        <w:rPr>
+          <w:rFonts w:ascii="Times New Roman" w:hAnsi="Times New Roman" w:cs="Times New Roman"/>
+          <w:sz w:val="24"/>
+          <w:szCs w:val="24"/>
+        </w:rPr>
+        <w:t>.</w:t>
+      </w:r>
+      <w:r>
+        <w:rPr>
+          <w:rFonts w:ascii="Times New Roman" w:hAnsi="Times New Roman" w:cs="Times New Roman"/>
+          <w:sz w:val="24"/>
+          <w:szCs w:val="24"/>
+        </w:rPr>
+        <w:t xml:space="preserve"> </w:t>
+      </w:r>
+      <w:r>
+        <w:rPr>
+          <w:rStyle w:val="st"/>
+          <w:rFonts w:ascii="Times New Roman" w:hAnsi="Times New Roman" w:cs="Times New Roman"/>
+          <w:sz w:val="24"/>
+          <w:szCs w:val="24"/>
+        </w:rPr>
+        <w:t>A</w:t>
+      </w:r>
+      <w:r>
+        <w:rPr>
+          <w:rStyle w:val="st"/>
+          <w:rFonts w:ascii="Times New Roman" w:hAnsi="Times New Roman" w:cs="Times New Roman"/>
+          <w:sz w:val="24"/>
+          <w:szCs w:val="24"/>
+        </w:rPr>
+        <w:t xml:space="preserve">t many organizations </w:t>
+      </w:r>
+      <w:r>
+        <w:rPr>
+          <w:rStyle w:val="st"/>
+          <w:rFonts w:ascii="Times New Roman" w:hAnsi="Times New Roman" w:cs="Times New Roman"/>
+          <w:sz w:val="24"/>
+          <w:szCs w:val="24"/>
+        </w:rPr>
+        <w:t xml:space="preserve">it </w:t>
+      </w:r>
+      <w:r>
+        <w:rPr>
+          <w:rStyle w:val="st"/>
+          <w:rFonts w:ascii="Times New Roman" w:hAnsi="Times New Roman" w:cs="Times New Roman"/>
+          <w:sz w:val="24"/>
+          <w:szCs w:val="24"/>
+        </w:rPr>
+        <w:t xml:space="preserve">simply </w:t>
+      </w:r>
+      <w:r>
+        <w:rPr>
+          <w:rStyle w:val="st"/>
+          <w:rFonts w:ascii="Times New Roman" w:hAnsi="Times New Roman" w:cs="Times New Roman"/>
+          <w:sz w:val="24"/>
+          <w:szCs w:val="24"/>
+        </w:rPr>
+        <w:t>means a measure of quality that strives for near perfection, so</w:t>
+      </w:r>
+      <w:r>
+        <w:rPr>
+          <w:rFonts w:ascii="Times New Roman" w:hAnsi="Times New Roman" w:cs="Times New Roman"/>
+          <w:sz w:val="24"/>
+          <w:szCs w:val="24"/>
+        </w:rPr>
+        <w:t xml:space="preserve"> Six Sigma is still evolving.</w:t>
       </w:r>
     </w:p>
     <w:p>
@@ -185,13 +302,38 @@
           <w:ilvl w:val="0"/>
           <w:numId w:val="1"/>
         </w:numPr>
+        <w:spacing w:after="0" w:line="240" w:lineRule="auto"/>
         <w:ind w:left="-360"/>
         <w:rPr>
-          <w:rFonts w:ascii="Times New Roman" w:hAnsi="Times New Roman" w:cs="Times New Roman"/>
-          <w:sz w:val="24"/>
-          <w:szCs w:val="24"/>
-        </w:rPr>
-      </w:pPr>
+          <w:rFonts w:ascii="Times New Roman" w:eastAsia="Times New Roman" w:hAnsi="Times New Roman" w:cs="Times New Roman"/>
+          <w:sz w:val="24"/>
+          <w:szCs w:val="24"/>
+        </w:rPr>
+      </w:pPr>
+      <w:r>
+        <w:rPr>
+          <w:rFonts w:ascii="Times New Roman" w:eastAsia="Times New Roman" w:hAnsi="Times New Roman" w:cs="Times New Roman"/>
+          <w:sz w:val="24"/>
+          <w:szCs w:val="24"/>
+        </w:rPr>
+        <w:t>To achieve Six Sigma quality, a process must produce no more than 3.4 defects per million opportunities. An “opportunity” is defined as a chance for nonconformance, or not meeting the required specifications. This means we need to be nearly flawless in executing our key processes. Six Sigma is a vision we strive toward and a philosophy that is part of our business culture</w:t>
+      </w:r>
+      <w:r>
+        <w:rPr>
+          <w:rFonts w:ascii="Times New Roman" w:eastAsia="Times New Roman" w:hAnsi="Times New Roman" w:cs="Times New Roman"/>
+          <w:sz w:val="24"/>
+          <w:szCs w:val="24"/>
+        </w:rPr>
+        <w:t>.</w:t>
+      </w:r>
+      <w:r>
+        <w:rPr>
+          <w:rFonts w:ascii="Times New Roman" w:eastAsia="Times New Roman" w:hAnsi="Times New Roman" w:cs="Times New Roman"/>
+          <w:sz w:val="24"/>
+          <w:szCs w:val="24"/>
+        </w:rPr>
+        <w:t xml:space="preserve"> </w:t>
+      </w:r>
       <w:r>
         <w:rPr>
           <w:rFonts w:ascii="Times New Roman" w:hAnsi="Times New Roman" w:cs="Times New Roman"/>
@@ -206,7 +348,7 @@
           <w:sz w:val="24"/>
           <w:szCs w:val="24"/>
         </w:rPr>
-        <w:t>lves around a few key concepts.</w:t>
+        <w:t>lves around a few key concepts:</w:t>
       </w:r>
     </w:p>
     <w:p>
@@ -228,7 +370,15 @@
           <w:sz w:val="24"/>
           <w:szCs w:val="24"/>
         </w:rPr>
-        <w:t>Critical to Quality: Attributes most important to the customer</w:t>
+        <w:t>Critical to Quality: Attributes most important to the</w:t>
+      </w:r>
+      <w:r>
+        <w:rPr>
+          <w:rFonts w:ascii="Times New Roman" w:hAnsi="Times New Roman" w:cs="Times New Roman"/>
+          <w:sz w:val="24"/>
+          <w:szCs w:val="24"/>
+        </w:rPr>
+        <w:t xml:space="preserve"> customer</w:t>
       </w:r>
     </w:p>
     <w:p>
@@ -348,6 +498,60 @@
         </w:rPr>
         <w:t>needs and process capability.</w:t>
       </w:r>
+    </w:p>
+    <w:p>
+      <w:pPr>
+        <w:rPr>
+          <w:rFonts w:ascii="Times New Roman" w:hAnsi="Times New Roman" w:cs="Times New Roman"/>
+          <w:sz w:val="24"/>
+          <w:szCs w:val="24"/>
+        </w:rPr>
+      </w:pPr>
+    </w:p>
+    <w:p>
+      <w:pPr>
+        <w:rPr>
+          <w:rFonts w:ascii="Times New Roman" w:hAnsi="Times New Roman" w:cs="Times New Roman"/>
+          <w:sz w:val="24"/>
+          <w:szCs w:val="24"/>
+        </w:rPr>
+      </w:pPr>
+    </w:p>
+    <w:p>
+      <w:pPr>
+        <w:rPr>
+          <w:rFonts w:ascii="Times New Roman" w:hAnsi="Times New Roman" w:cs="Times New Roman"/>
+          <w:sz w:val="24"/>
+          <w:szCs w:val="24"/>
+        </w:rPr>
+      </w:pPr>
+    </w:p>
+    <w:p>
+      <w:pPr>
+        <w:rPr>
+          <w:rFonts w:ascii="Times New Roman" w:hAnsi="Times New Roman" w:cs="Times New Roman"/>
+          <w:sz w:val="24"/>
+          <w:szCs w:val="24"/>
+        </w:rPr>
+      </w:pPr>
+    </w:p>
+    <w:p>
+      <w:pPr>
+        <w:rPr>
+          <w:rFonts w:ascii="Times New Roman" w:hAnsi="Times New Roman" w:cs="Times New Roman"/>
+          <w:sz w:val="24"/>
+          <w:szCs w:val="24"/>
+        </w:rPr>
+      </w:pPr>
+    </w:p>
+    <w:p>
+      <w:pPr>
+        <w:rPr>
+          <w:rFonts w:ascii="Times New Roman" w:hAnsi="Times New Roman" w:cs="Times New Roman"/>
+          <w:sz w:val="24"/>
+          <w:szCs w:val="24"/>
+        </w:rPr>
+      </w:pPr>
     </w:p>
     <w:p>
       <w:pPr>
@@ -390,18 +594,32 @@
         <w:lastRenderedPageBreak/>
         <w:t>History:</w:t>
       </w:r>
+    </w:p>
+    <w:p>
+      <w:pPr>
+        <w:shd w:val="clear" w:color="auto" w:fill="FFFFFF"/>
+        <w:tabs>
+          <w:tab w:val="left" w:pos="810"/>
+        </w:tabs>
+        <w:spacing w:before="100" w:beforeAutospacing="1" w:after="100" w:afterAutospacing="1" w:line="240" w:lineRule="auto"/>
+        <w:ind w:left="540"/>
+        <w:outlineLvl w:val="1"/>
+        <w:rPr>
+          <w:rFonts w:ascii="Times New Roman" w:eastAsia="Times New Roman" w:hAnsi="Times New Roman" w:cs="Times New Roman"/>
+          <w:bCs/>
+          <w:sz w:val="24"/>
+          <w:szCs w:val="24"/>
+        </w:rPr>
+      </w:pPr>
       <w:r>
         <w:rPr>
-          <w:rFonts w:ascii="Times New Roman" w:hAnsi="Times New Roman" w:cs="Times New Roman"/>
           <w:noProof/>
-          <w:sz w:val="24"/>
-          <w:szCs w:val="24"/>
         </w:rPr>
         <w:drawing>
-          <wp:inline distT="0" distB="0" distL="0" distR="0" wp14:anchorId="66874EA1" wp14:editId="6FE06528">
-            <wp:extent cx="5943600" cy="3925426"/>
-            <wp:effectExtent l="0" t="0" r="0" b="0"/>
-            <wp:docPr id="3" name="Picture 3"/>
+          <wp:inline distT="0" distB="0" distL="0" distR="0" wp14:anchorId="05F6662D" wp14:editId="58BA9121">
+            <wp:extent cx="5943600" cy="3609975"/>
+            <wp:effectExtent l="0" t="0" r="0" b="9525"/>
+            <wp:docPr id="7" name="Picture 7"/>
             <wp:cNvGraphicFramePr>
               <a:graphicFrameLocks xmlns:a="http://schemas.openxmlformats.org/drawingml/2006/main" noChangeAspect="1"/>
             </wp:cNvGraphicFramePr>
@@ -409,7 +627,7 @@
               <a:graphicData uri="http://schemas.openxmlformats.org/drawingml/2006/picture">
                 <pic:pic xmlns:pic="http://schemas.openxmlformats.org/drawingml/2006/picture">
                   <pic:nvPicPr>
-                    <pic:cNvPr id="0" name="Picture 3"/>
+                    <pic:cNvPr id="0" name="Picture 2"/>
                     <pic:cNvPicPr>
                       <a:picLocks noChangeAspect="1" noChangeArrowheads="1"/>
                     </pic:cNvPicPr>
@@ -430,7 +648,232 @@
                   <pic:spPr bwMode="auto">
                     <a:xfrm>
                       <a:off x="0" y="0"/>
-                      <a:ext cx="5943600" cy="3925426"/>
+                      <a:ext cx="5943600" cy="3609975"/>
+                    </a:xfrm>
+                    <a:prstGeom prst="rect">
+                      <a:avLst/>
+                    </a:prstGeom>
+                    <a:noFill/>
+                    <a:ln>
+                      <a:noFill/>
+                    </a:ln>
+                  </pic:spPr>
+                </pic:pic>
+              </a:graphicData>
+            </a:graphic>
+          </wp:inline>
+        </w:drawing>
+      </w:r>
+    </w:p>
+    <w:p>
+      <w:pPr>
+        <w:pStyle w:val="ListParagraph"/>
+        <w:spacing w:before="100" w:beforeAutospacing="1" w:after="100" w:afterAutospacing="1" w:line="240" w:lineRule="auto"/>
+        <w:ind w:left="-270"/>
+        <w:rPr>
+          <w:rFonts w:ascii="Times New Roman" w:eastAsia="Times New Roman" w:hAnsi="Times New Roman" w:cs="Times New Roman"/>
+          <w:sz w:val="24"/>
+          <w:szCs w:val="24"/>
+        </w:rPr>
+      </w:pPr>
+      <w:r>
+        <w:rPr>
+          <w:rFonts w:ascii="Times New Roman" w:eastAsia="Times New Roman" w:hAnsi="Times New Roman" w:cs="Times New Roman"/>
+          <w:sz w:val="24"/>
+          <w:szCs w:val="24"/>
+        </w:rPr>
+        <w:t xml:space="preserve">The roots of Six Sigma as a measurement standard can be traced back to Carl Frederick Gauss (1777-1855) who introduced the concept of the normal curve. Six Sigma as a measurement standard in product variation can be traced back to the 1920′s when Walter </w:t>
+      </w:r>
+      <w:proofErr w:type="spellStart"/>
+      <w:r>
+        <w:rPr>
+          <w:rFonts w:ascii="Times New Roman" w:eastAsia="Times New Roman" w:hAnsi="Times New Roman" w:cs="Times New Roman"/>
+          <w:sz w:val="24"/>
+          <w:szCs w:val="24"/>
+        </w:rPr>
+        <w:t>Shewhart</w:t>
+      </w:r>
+      <w:proofErr w:type="spellEnd"/>
+      <w:r>
+        <w:rPr>
+          <w:rFonts w:ascii="Times New Roman" w:eastAsia="Times New Roman" w:hAnsi="Times New Roman" w:cs="Times New Roman"/>
+          <w:sz w:val="24"/>
+          <w:szCs w:val="24"/>
+        </w:rPr>
+        <w:t xml:space="preserve"> showed that three sigma from the mean is the point where a process requires correction. Many measurement standards (</w:t>
+      </w:r>
+      <w:proofErr w:type="spellStart"/>
+      <w:r>
+        <w:rPr>
+          <w:rFonts w:ascii="Times New Roman" w:eastAsia="Times New Roman" w:hAnsi="Times New Roman" w:cs="Times New Roman"/>
+          <w:sz w:val="24"/>
+          <w:szCs w:val="24"/>
+        </w:rPr>
+        <w:t>Cpk</w:t>
+      </w:r>
+      <w:proofErr w:type="spellEnd"/>
+      <w:r>
+        <w:rPr>
+          <w:rFonts w:ascii="Times New Roman" w:eastAsia="Times New Roman" w:hAnsi="Times New Roman" w:cs="Times New Roman"/>
+          <w:sz w:val="24"/>
+          <w:szCs w:val="24"/>
+        </w:rPr>
+        <w:t>, Zero Defects, etc.) later came on the scene but credit for coining the term “Six Sigma” goes to a Motorola engineer named Bill Smith. (Incidentally, “Six Sigma” is a federally registered trademark of Motorola).</w:t>
+      </w:r>
+    </w:p>
+    <w:p>
+      <w:pPr>
+        <w:pStyle w:val="ListParagraph"/>
+        <w:spacing w:before="100" w:beforeAutospacing="1" w:after="100" w:afterAutospacing="1" w:line="240" w:lineRule="auto"/>
+        <w:ind w:left="-270"/>
+        <w:rPr>
+          <w:rFonts w:ascii="Times New Roman" w:eastAsia="Times New Roman" w:hAnsi="Times New Roman" w:cs="Times New Roman"/>
+          <w:sz w:val="24"/>
+          <w:szCs w:val="24"/>
+        </w:rPr>
+      </w:pPr>
+      <w:r>
+        <w:rPr>
+          <w:rFonts w:ascii="Times New Roman" w:eastAsia="Times New Roman" w:hAnsi="Times New Roman" w:cs="Times New Roman"/>
+          <w:sz w:val="24"/>
+          <w:szCs w:val="24"/>
+        </w:rPr>
+        <w:t>In the early and mid-1980s with Chairman Bob Galvin at the helm, Motorola engineers decided that the traditional quality levels — measuring defects in thousands of opportunities – didn’t provide enough granularity. Instead, they wanted to measure the defects per million opportunities. Motorola developed this new standard and created the methodology and needed cultural change associated with it. Six Sigma helped Motorola realize powerful bottom-line results in their organization – in fact, they documented more than $16 Billion in savings as a result of our Six Sigma efforts.</w:t>
+      </w:r>
+    </w:p>
+    <w:p>
+      <w:pPr>
+        <w:pStyle w:val="ListParagraph"/>
+        <w:spacing w:before="100" w:beforeAutospacing="1" w:after="100" w:afterAutospacing="1" w:line="240" w:lineRule="auto"/>
+        <w:ind w:left="-270"/>
+        <w:rPr>
+          <w:rFonts w:ascii="Times New Roman" w:eastAsia="Times New Roman" w:hAnsi="Times New Roman" w:cs="Times New Roman"/>
+          <w:sz w:val="24"/>
+          <w:szCs w:val="24"/>
+        </w:rPr>
+      </w:pPr>
+      <w:r>
+        <w:rPr>
+          <w:rFonts w:ascii="Times New Roman" w:eastAsia="Times New Roman" w:hAnsi="Times New Roman" w:cs="Times New Roman"/>
+          <w:sz w:val="24"/>
+          <w:szCs w:val="24"/>
+        </w:rPr>
+        <w:t xml:space="preserve">Since then, hundreds of companies around the world have adopted Six Sigma as a way of doing business. This is a direct result of many of America’s leaders openly praising the benefits of Six Sigma. Leaders such as Larry </w:t>
+      </w:r>
+      <w:proofErr w:type="spellStart"/>
+      <w:r>
+        <w:rPr>
+          <w:rFonts w:ascii="Times New Roman" w:eastAsia="Times New Roman" w:hAnsi="Times New Roman" w:cs="Times New Roman"/>
+          <w:sz w:val="24"/>
+          <w:szCs w:val="24"/>
+        </w:rPr>
+        <w:t>Bossidy</w:t>
+      </w:r>
+      <w:proofErr w:type="spellEnd"/>
+      <w:r>
+        <w:rPr>
+          <w:rFonts w:ascii="Times New Roman" w:eastAsia="Times New Roman" w:hAnsi="Times New Roman" w:cs="Times New Roman"/>
+          <w:sz w:val="24"/>
+          <w:szCs w:val="24"/>
+        </w:rPr>
+        <w:t xml:space="preserve"> of Allied Signal (now Honeywell), and Jack Welch of General Electric Company. Rumor has it that Larry and Jack were playing golf one day and Jack bet Larry that he could implement Six Sigma faster and with greater results at GE than Larry did at Allied Signal. The results speak for themselves.</w:t>
+      </w:r>
+    </w:p>
+    <w:p>
+      <w:pPr>
+        <w:pStyle w:val="ListParagraph"/>
+        <w:spacing w:before="100" w:beforeAutospacing="1" w:after="100" w:afterAutospacing="1" w:line="240" w:lineRule="auto"/>
+        <w:ind w:left="-270"/>
+        <w:rPr>
+          <w:rFonts w:ascii="Times New Roman" w:eastAsia="Times New Roman" w:hAnsi="Times New Roman" w:cs="Times New Roman"/>
+          <w:sz w:val="24"/>
+          <w:szCs w:val="24"/>
+        </w:rPr>
+      </w:pPr>
+      <w:r>
+        <w:rPr>
+          <w:rFonts w:ascii="Times New Roman" w:eastAsia="Times New Roman" w:hAnsi="Times New Roman" w:cs="Times New Roman"/>
+          <w:sz w:val="24"/>
+          <w:szCs w:val="24"/>
+        </w:rPr>
+        <w:t xml:space="preserve">Six Sigma has evolved over time. It’s more than just a quality system like TQM or ISO. It’s a way of doing business. As Geoff Tennant describes in his book Six Sigma: SPC and TQM in Manufacturing and Services: “Six Sigma is many things, and it would perhaps be easier to list all the things that Six Sigma quality is not. Six Sigma can be seen as: a vision; a philosophy; a symbol; a </w:t>
+      </w:r>
+      <w:r>
+        <w:rPr>
+          <w:rFonts w:ascii="Times New Roman" w:eastAsia="Times New Roman" w:hAnsi="Times New Roman" w:cs="Times New Roman"/>
+          <w:sz w:val="24"/>
+          <w:szCs w:val="24"/>
+        </w:rPr>
+        <w:t>metric; a goal; a methodology.”</w:t>
+      </w:r>
+    </w:p>
+    <w:p>
+      <w:pPr>
+        <w:pStyle w:val="ListParagraph"/>
+        <w:spacing w:before="100" w:beforeAutospacing="1" w:after="100" w:afterAutospacing="1" w:line="240" w:lineRule="auto"/>
+        <w:ind w:left="-270"/>
+        <w:rPr>
+          <w:rFonts w:ascii="Times New Roman" w:eastAsia="Times New Roman" w:hAnsi="Times New Roman" w:cs="Times New Roman"/>
+          <w:sz w:val="24"/>
+          <w:szCs w:val="24"/>
+        </w:rPr>
+      </w:pPr>
+    </w:p>
+    <w:p>
+      <w:pPr>
+        <w:pStyle w:val="ListParagraph"/>
+        <w:shd w:val="clear" w:color="auto" w:fill="FFFFFF"/>
+        <w:tabs>
+          <w:tab w:val="left" w:pos="810"/>
+        </w:tabs>
+        <w:spacing w:before="100" w:beforeAutospacing="1" w:after="100" w:afterAutospacing="1" w:line="240" w:lineRule="auto"/>
+        <w:ind w:left="630"/>
+        <w:outlineLvl w:val="1"/>
+        <w:rPr>
+          <w:rFonts w:ascii="Times New Roman" w:eastAsia="Times New Roman" w:hAnsi="Times New Roman" w:cs="Times New Roman"/>
+          <w:bCs/>
+          <w:sz w:val="24"/>
+          <w:szCs w:val="24"/>
+        </w:rPr>
+      </w:pPr>
+      <w:r>
+        <w:rPr>
+          <w:noProof/>
+        </w:rPr>
+        <w:drawing>
+          <wp:inline distT="0" distB="0" distL="0" distR="0" wp14:anchorId="567C101E" wp14:editId="708341FC">
+            <wp:extent cx="5943600" cy="3924935"/>
+            <wp:effectExtent l="0" t="0" r="0" b="0"/>
+            <wp:docPr id="3" name="Picture 3"/>
+            <wp:cNvGraphicFramePr>
+              <a:graphicFrameLocks xmlns:a="http://schemas.openxmlformats.org/drawingml/2006/main" noChangeAspect="1"/>
+            </wp:cNvGraphicFramePr>
+            <a:graphic xmlns:a="http://schemas.openxmlformats.org/drawingml/2006/main">
+              <a:graphicData uri="http://schemas.openxmlformats.org/drawingml/2006/picture">
+                <pic:pic xmlns:pic="http://schemas.openxmlformats.org/drawingml/2006/picture">
+                  <pic:nvPicPr>
+                    <pic:cNvPr id="0" name="Picture 3"/>
+                    <pic:cNvPicPr>
+                      <a:picLocks noChangeAspect="1" noChangeArrowheads="1"/>
+                    </pic:cNvPicPr>
+                  </pic:nvPicPr>
+                  <pic:blipFill>
+                    <a:blip r:embed="rId6">
+                      <a:extLst>
+                        <a:ext uri="{28A0092B-C50C-407E-A947-70E740481C1C}">
+                          <a14:useLocalDpi xmlns:a14="http://schemas.microsoft.com/office/drawing/2010/main" val="0"/>
+                        </a:ext>
+                      </a:extLst>
+                    </a:blip>
+                    <a:srcRect/>
+                    <a:stretch>
+                      <a:fillRect/>
+                    </a:stretch>
+                  </pic:blipFill>
+                  <pic:spPr bwMode="auto">
+                    <a:xfrm>
+                      <a:off x="0" y="0"/>
+                      <a:ext cx="5943600" cy="3924935"/>
                     </a:xfrm>
                     <a:prstGeom prst="rect">
                       <a:avLst/>
@@ -448,13 +891,10 @@
       </w:r>
       <w:r>
         <w:rPr>
-          <w:rFonts w:ascii="Times New Roman" w:hAnsi="Times New Roman" w:cs="Times New Roman"/>
           <w:noProof/>
-          <w:sz w:val="24"/>
-          <w:szCs w:val="24"/>
         </w:rPr>
         <w:drawing>
-          <wp:inline distT="0" distB="0" distL="0" distR="0" wp14:anchorId="0E95943D" wp14:editId="1B64A06F">
+          <wp:inline distT="0" distB="0" distL="0" distR="0" wp14:anchorId="47D02392" wp14:editId="16F1691D">
             <wp:extent cx="5241925" cy="3285490"/>
             <wp:effectExtent l="0" t="0" r="0" b="0"/>
             <wp:docPr id="4" name="Picture 4" descr="6 sigma history.gif"/>
@@ -471,7 +911,7 @@
                     </pic:cNvPicPr>
                   </pic:nvPicPr>
                   <pic:blipFill>
-                    <a:blip r:embed="rId6">
+                    <a:blip r:embed="rId7">
                       <a:extLst>
                         <a:ext uri="{28A0092B-C50C-407E-A947-70E740481C1C}">
                           <a14:useLocalDpi xmlns:a14="http://schemas.microsoft.com/office/drawing/2010/main" val="0"/>
@@ -506,65 +946,40 @@
     <w:p>
       <w:pPr>
         <w:pStyle w:val="ListParagraph"/>
-        <w:numPr>
-          <w:ilvl w:val="0"/>
-          <w:numId w:val="4"/>
-        </w:numPr>
         <w:shd w:val="clear" w:color="auto" w:fill="FFFFFF"/>
         <w:tabs>
           <w:tab w:val="left" w:pos="810"/>
         </w:tabs>
         <w:spacing w:before="100" w:beforeAutospacing="1" w:after="100" w:afterAutospacing="1" w:line="240" w:lineRule="auto"/>
-        <w:ind w:left="630" w:hanging="90"/>
+        <w:ind w:left="630"/>
         <w:outlineLvl w:val="1"/>
         <w:rPr>
           <w:rFonts w:ascii="Times New Roman" w:eastAsia="Times New Roman" w:hAnsi="Times New Roman" w:cs="Times New Roman"/>
           <w:bCs/>
-          <w:sz w:val="40"/>
-          <w:szCs w:val="40"/>
-        </w:rPr>
-      </w:pPr>
-      <w:r>
+          <w:sz w:val="24"/>
+          <w:szCs w:val="24"/>
+        </w:rPr>
+      </w:pPr>
+    </w:p>
+    <w:p>
+      <w:pPr>
+        <w:pStyle w:val="ListParagraph"/>
+        <w:shd w:val="clear" w:color="auto" w:fill="FFFFFF"/>
+        <w:tabs>
+          <w:tab w:val="left" w:pos="810"/>
+        </w:tabs>
+        <w:spacing w:before="100" w:beforeAutospacing="1" w:after="100" w:afterAutospacing="1" w:line="240" w:lineRule="auto"/>
+        <w:ind w:left="630"/>
+        <w:outlineLvl w:val="1"/>
         <w:rPr>
           <w:rFonts w:ascii="Times New Roman" w:eastAsia="Times New Roman" w:hAnsi="Times New Roman" w:cs="Times New Roman"/>
           <w:bCs/>
-          <w:sz w:val="40"/>
-          <w:szCs w:val="40"/>
-        </w:rPr>
-        <w:t xml:space="preserve">Why Six Sigma is Important </w:t>
-      </w:r>
-    </w:p>
-    <w:p>
-      <w:pPr>
-        <w:pStyle w:val="ListParagraph"/>
-        <w:numPr>
-          <w:ilvl w:val="0"/>
-          <w:numId w:val="1"/>
-        </w:numPr>
-        <w:ind w:left="-360"/>
-        <w:rPr>
-          <w:rFonts w:ascii="Times New Roman" w:hAnsi="Times New Roman" w:cs="Times New Roman"/>
-          <w:sz w:val="24"/>
-          <w:szCs w:val="24"/>
-        </w:rPr>
-      </w:pPr>
-      <w:r>
-        <w:rPr>
-          <w:rFonts w:ascii="Times New Roman" w:hAnsi="Times New Roman" w:cs="Times New Roman"/>
-          <w:sz w:val="24"/>
-          <w:szCs w:val="24"/>
-        </w:rPr>
-        <w:t xml:space="preserve">Most companies operate at three or Four Sigma. That means the losses they incur as a result of poor quality cost them 10 to 15 percent of their revenue. A company operating at Six Sigma. However, </w:t>
-      </w:r>
-      <w:r>
-        <w:rPr>
-          <w:rFonts w:ascii="Times New Roman" w:hAnsi="Times New Roman" w:cs="Times New Roman"/>
-          <w:sz w:val="24"/>
-          <w:szCs w:val="24"/>
-        </w:rPr>
-        <w:lastRenderedPageBreak/>
-        <w:t>can generate considerable savings. According to one source, the savings as a percentage of revenue vary from 1.2 percent to 4.5 percent [source: I Six Sigma]. That means a company with revenues of $1 million could save up to $45,000, and a company with revenues of $1 billion could save up to $45,000,000.</w:t>
-      </w:r>
+          <w:sz w:val="24"/>
+          <w:szCs w:val="24"/>
+        </w:rPr>
+      </w:pPr>
+      <w:bookmarkStart w:id="1" w:name="_GoBack"/>
+      <w:bookmarkEnd w:id="1"/>
     </w:p>
     <w:p>
       <w:pPr>
@@ -594,6 +1009,320 @@
           <w:sz w:val="40"/>
           <w:szCs w:val="40"/>
         </w:rPr>
+        <w:t xml:space="preserve">Why Six Sigma is Important </w:t>
+      </w:r>
+    </w:p>
+    <w:p>
+      <w:pPr>
+        <w:pStyle w:val="ListParagraph"/>
+        <w:spacing w:after="0" w:line="240" w:lineRule="auto"/>
+        <w:ind w:left="-270"/>
+        <w:rPr>
+          <w:rFonts w:ascii="Times New Roman" w:eastAsia="Times New Roman" w:hAnsi="Times New Roman" w:cs="Times New Roman"/>
+          <w:sz w:val="24"/>
+          <w:szCs w:val="24"/>
+        </w:rPr>
+      </w:pPr>
+      <w:r>
+        <w:rPr>
+          <w:rFonts w:ascii="Times New Roman" w:eastAsia="Times New Roman" w:hAnsi="Times New Roman" w:cs="Times New Roman"/>
+          <w:sz w:val="24"/>
+          <w:szCs w:val="24"/>
+        </w:rPr>
+        <w:t>There are three key elements of quality: customer, process and employe</w:t>
+      </w:r>
+      <w:r>
+        <w:rPr>
+          <w:rFonts w:ascii="Times New Roman" w:eastAsia="Times New Roman" w:hAnsi="Times New Roman" w:cs="Times New Roman"/>
+          <w:sz w:val="24"/>
+          <w:szCs w:val="24"/>
+        </w:rPr>
+        <w:t xml:space="preserve">e. Everything we do to remain </w:t>
+      </w:r>
+      <w:r>
+        <w:rPr>
+          <w:rFonts w:ascii="Times New Roman" w:eastAsia="Times New Roman" w:hAnsi="Times New Roman" w:cs="Times New Roman"/>
+          <w:sz w:val="24"/>
+          <w:szCs w:val="24"/>
+        </w:rPr>
+        <w:t>quality focuses on these three essential elements:</w:t>
+      </w:r>
+    </w:p>
+    <w:p>
+      <w:pPr>
+        <w:pStyle w:val="ListParagraph"/>
+        <w:numPr>
+          <w:ilvl w:val="0"/>
+          <w:numId w:val="26"/>
+        </w:numPr>
+        <w:spacing w:after="0" w:line="240" w:lineRule="auto"/>
+        <w:rPr>
+          <w:rFonts w:ascii="Times New Roman" w:eastAsia="Times New Roman" w:hAnsi="Times New Roman" w:cs="Times New Roman"/>
+          <w:sz w:val="24"/>
+          <w:szCs w:val="24"/>
+        </w:rPr>
+      </w:pPr>
+      <w:r>
+        <w:rPr>
+          <w:rFonts w:ascii="Times New Roman" w:eastAsia="Times New Roman" w:hAnsi="Times New Roman" w:cs="Times New Roman"/>
+          <w:sz w:val="24"/>
+          <w:szCs w:val="24"/>
+        </w:rPr>
+        <w:t xml:space="preserve">Delighting Customers: </w:t>
+      </w:r>
+      <w:r>
+        <w:rPr>
+          <w:rFonts w:ascii="Times New Roman" w:eastAsia="Times New Roman" w:hAnsi="Times New Roman" w:cs="Times New Roman"/>
+          <w:sz w:val="24"/>
+          <w:szCs w:val="24"/>
+        </w:rPr>
+        <w:t>Customers are the center of</w:t>
+      </w:r>
+      <w:r>
+        <w:rPr>
+          <w:rFonts w:ascii="Times New Roman" w:eastAsia="Times New Roman" w:hAnsi="Times New Roman" w:cs="Times New Roman"/>
+          <w:sz w:val="24"/>
+          <w:szCs w:val="24"/>
+        </w:rPr>
+        <w:t xml:space="preserve"> universe: they define quality. They expect performance, reliability, competitive prices, on-time delivery, service, clear and correct transaction processing and more. In every attribute that influences customer perception, we know that just being go</w:t>
+      </w:r>
+      <w:r>
+        <w:rPr>
+          <w:rFonts w:ascii="Times New Roman" w:eastAsia="Times New Roman" w:hAnsi="Times New Roman" w:cs="Times New Roman"/>
+          <w:sz w:val="24"/>
+          <w:szCs w:val="24"/>
+        </w:rPr>
+        <w:t>od is not enough. Delighting</w:t>
+      </w:r>
+      <w:r>
+        <w:rPr>
+          <w:rFonts w:ascii="Times New Roman" w:eastAsia="Times New Roman" w:hAnsi="Times New Roman" w:cs="Times New Roman"/>
+          <w:sz w:val="24"/>
+          <w:szCs w:val="24"/>
+        </w:rPr>
+        <w:t xml:space="preserve"> customers is a necessity. Because if we don’t do it, someone else will!</w:t>
+      </w:r>
+    </w:p>
+    <w:p>
+      <w:pPr>
+        <w:pStyle w:val="ListParagraph"/>
+        <w:numPr>
+          <w:ilvl w:val="0"/>
+          <w:numId w:val="26"/>
+        </w:numPr>
+        <w:spacing w:after="0" w:line="240" w:lineRule="auto"/>
+        <w:rPr>
+          <w:rFonts w:ascii="Times New Roman" w:eastAsia="Times New Roman" w:hAnsi="Times New Roman" w:cs="Times New Roman"/>
+          <w:sz w:val="24"/>
+          <w:szCs w:val="24"/>
+        </w:rPr>
+      </w:pPr>
+      <w:r>
+        <w:rPr>
+          <w:rFonts w:ascii="Times New Roman" w:eastAsia="Times New Roman" w:hAnsi="Times New Roman" w:cs="Times New Roman"/>
+          <w:sz w:val="24"/>
+          <w:szCs w:val="24"/>
+        </w:rPr>
+        <w:t xml:space="preserve">Processes </w:t>
+      </w:r>
+      <w:r>
+        <w:rPr>
+          <w:rFonts w:ascii="Times New Roman" w:eastAsia="Times New Roman" w:hAnsi="Times New Roman" w:cs="Times New Roman"/>
+          <w:sz w:val="24"/>
+          <w:szCs w:val="24"/>
+        </w:rPr>
+        <w:t>Outside-In Thinking: Quality requires us to look at our business from the customer’s perspective, not ours. In other words, we must look at our processes from the outside-in. By understanding the transaction lifecycle from the customer’s needs and processes, we can discover what they are seeing and feeling. With this knowledge, we can identify areas where we can add significant value or improvement from their perspective.</w:t>
+      </w:r>
+    </w:p>
+    <w:p>
+      <w:pPr>
+        <w:pStyle w:val="ListParagraph"/>
+        <w:numPr>
+          <w:ilvl w:val="0"/>
+          <w:numId w:val="26"/>
+        </w:numPr>
+        <w:spacing w:after="0" w:line="240" w:lineRule="auto"/>
+        <w:rPr>
+          <w:rFonts w:ascii="Times New Roman" w:eastAsia="Times New Roman" w:hAnsi="Times New Roman" w:cs="Times New Roman"/>
+          <w:sz w:val="24"/>
+          <w:szCs w:val="24"/>
+        </w:rPr>
+      </w:pPr>
+      <w:r>
+        <w:rPr>
+          <w:rFonts w:ascii="Times New Roman" w:eastAsia="Times New Roman" w:hAnsi="Times New Roman" w:cs="Times New Roman"/>
+          <w:sz w:val="24"/>
+          <w:szCs w:val="24"/>
+        </w:rPr>
+        <w:t>Leadership Commitment</w:t>
+      </w:r>
+      <w:r>
+        <w:rPr>
+          <w:rFonts w:ascii="Times New Roman" w:eastAsia="Times New Roman" w:hAnsi="Times New Roman" w:cs="Times New Roman"/>
+          <w:sz w:val="24"/>
+          <w:szCs w:val="24"/>
+        </w:rPr>
+        <w:t xml:space="preserve">: </w:t>
+      </w:r>
+      <w:r>
+        <w:rPr>
+          <w:rFonts w:ascii="Times New Roman" w:eastAsia="Times New Roman" w:hAnsi="Times New Roman" w:cs="Times New Roman"/>
+          <w:sz w:val="24"/>
+          <w:szCs w:val="24"/>
+        </w:rPr>
+        <w:t>People create results. Involving al</w:t>
+      </w:r>
+      <w:r>
+        <w:rPr>
+          <w:rFonts w:ascii="Times New Roman" w:eastAsia="Times New Roman" w:hAnsi="Times New Roman" w:cs="Times New Roman"/>
+          <w:sz w:val="24"/>
+          <w:szCs w:val="24"/>
+        </w:rPr>
+        <w:t>l employees is essential to project quality approach. Project must be</w:t>
+      </w:r>
+      <w:r>
+        <w:rPr>
+          <w:rFonts w:ascii="Times New Roman" w:eastAsia="Times New Roman" w:hAnsi="Times New Roman" w:cs="Times New Roman"/>
+          <w:sz w:val="24"/>
+          <w:szCs w:val="24"/>
+        </w:rPr>
+        <w:t xml:space="preserve"> committed to providing opportunities and incentives for employees to focus their talents and</w:t>
+      </w:r>
+      <w:r>
+        <w:rPr>
+          <w:rFonts w:ascii="Times New Roman" w:eastAsia="Times New Roman" w:hAnsi="Times New Roman" w:cs="Times New Roman"/>
+          <w:sz w:val="24"/>
+          <w:szCs w:val="24"/>
+        </w:rPr>
+        <w:t xml:space="preserve"> </w:t>
+      </w:r>
+      <w:r>
+        <w:rPr>
+          <w:rFonts w:ascii="Times New Roman" w:eastAsia="Times New Roman" w:hAnsi="Times New Roman" w:cs="Times New Roman"/>
+          <w:sz w:val="24"/>
+          <w:szCs w:val="24"/>
+        </w:rPr>
+        <w:t>energies on satisfying customers.</w:t>
+      </w:r>
+    </w:p>
+    <w:p>
+      <w:pPr>
+        <w:pStyle w:val="ListParagraph"/>
+        <w:spacing w:after="0" w:line="240" w:lineRule="auto"/>
+        <w:rPr>
+          <w:rFonts w:ascii="Times New Roman" w:eastAsia="Times New Roman" w:hAnsi="Times New Roman" w:cs="Times New Roman"/>
+          <w:sz w:val="24"/>
+          <w:szCs w:val="24"/>
+        </w:rPr>
+      </w:pPr>
+      <w:r>
+        <w:rPr>
+          <w:rFonts w:ascii="Times New Roman" w:eastAsia="Times New Roman" w:hAnsi="Times New Roman" w:cs="Times New Roman"/>
+          <w:sz w:val="24"/>
+          <w:szCs w:val="24"/>
+        </w:rPr>
+        <w:t>All</w:t>
+      </w:r>
+      <w:r>
+        <w:rPr>
+          <w:rFonts w:ascii="Times New Roman" w:eastAsia="Times New Roman" w:hAnsi="Times New Roman" w:cs="Times New Roman"/>
+          <w:sz w:val="24"/>
+          <w:szCs w:val="24"/>
+        </w:rPr>
+        <w:t xml:space="preserve"> employees are trained in the strategy, statistical tools and techniques of Six Sigma</w:t>
+      </w:r>
+      <w:r>
+        <w:rPr>
+          <w:rFonts w:ascii="Times New Roman" w:eastAsia="Times New Roman" w:hAnsi="Times New Roman" w:cs="Times New Roman"/>
+          <w:sz w:val="24"/>
+          <w:szCs w:val="24"/>
+        </w:rPr>
+        <w:t xml:space="preserve"> </w:t>
+      </w:r>
+      <w:r>
+        <w:rPr>
+          <w:rFonts w:ascii="Times New Roman" w:eastAsia="Times New Roman" w:hAnsi="Times New Roman" w:cs="Times New Roman"/>
+          <w:sz w:val="24"/>
+          <w:szCs w:val="24"/>
+        </w:rPr>
+        <w:t>quality.</w:t>
+      </w:r>
+    </w:p>
+    <w:p>
+      <w:pPr>
+        <w:pStyle w:val="ListParagraph"/>
+        <w:spacing w:after="0" w:line="240" w:lineRule="auto"/>
+        <w:ind w:left="-360"/>
+        <w:rPr>
+          <w:rFonts w:ascii="Times New Roman" w:eastAsia="Times New Roman" w:hAnsi="Times New Roman" w:cs="Times New Roman"/>
+          <w:sz w:val="24"/>
+          <w:szCs w:val="24"/>
+        </w:rPr>
+      </w:pPr>
+      <w:r>
+        <w:rPr>
+          <w:rFonts w:ascii="Times New Roman" w:hAnsi="Times New Roman" w:cs="Times New Roman"/>
+          <w:sz w:val="24"/>
+          <w:szCs w:val="24"/>
+        </w:rPr>
+        <w:t>Six Sigma is valuable because it creates an environment for improving productivity and efficiency in a business environment of continuous improvement. It gives everyone an opportunity to make improvements to traditional processes. It creates a disciplined, knowledge-based approach designed to enhance customer satisfaction and build a customer culture that embraces innovative approaches to technology and business development. Overall, it is a highly structured strategy for acquiring, assessing and applying customer expectations with manageable solutions for the purposes of product, system or enterprise innovation and design.</w:t>
+      </w:r>
+    </w:p>
+    <w:p>
+      <w:pPr>
+        <w:pStyle w:val="ListParagraph"/>
+        <w:ind w:left="-360"/>
+        <w:rPr>
+          <w:rFonts w:ascii="Times New Roman" w:hAnsi="Times New Roman" w:cs="Times New Roman"/>
+          <w:sz w:val="24"/>
+          <w:szCs w:val="24"/>
+        </w:rPr>
+      </w:pPr>
+      <w:r>
+        <w:rPr>
+          <w:rFonts w:ascii="Times New Roman" w:hAnsi="Times New Roman" w:cs="Times New Roman"/>
+          <w:sz w:val="24"/>
+          <w:szCs w:val="24"/>
+        </w:rPr>
+        <w:t xml:space="preserve">Most companies operate at three or Four </w:t>
+      </w:r>
+      <w:r>
+        <w:rPr>
+          <w:rFonts w:ascii="Times New Roman" w:hAnsi="Times New Roman" w:cs="Times New Roman"/>
+          <w:sz w:val="24"/>
+          <w:szCs w:val="24"/>
+        </w:rPr>
+        <w:t>Sigma. That means the losses they incur as a result of poor quality cost them 10 to 15 percent of their revenue. A company operating at Six Sigma. However, can generate considerable savings. According to one source, the savings as a percentage of revenue vary from 1.2 percent to 4.5 percent [source: I Six Sigma]. That means a company with revenues of $1 million could save up to $45,000, and a company with revenues of $1 billion could save up to $45,000,000.</w:t>
+      </w:r>
+    </w:p>
+    <w:p>
+      <w:pPr>
+        <w:pStyle w:val="ListParagraph"/>
+        <w:numPr>
+          <w:ilvl w:val="0"/>
+          <w:numId w:val="4"/>
+        </w:numPr>
+        <w:shd w:val="clear" w:color="auto" w:fill="FFFFFF"/>
+        <w:tabs>
+          <w:tab w:val="left" w:pos="810"/>
+        </w:tabs>
+        <w:spacing w:before="100" w:beforeAutospacing="1" w:after="100" w:afterAutospacing="1" w:line="240" w:lineRule="auto"/>
+        <w:ind w:left="630" w:hanging="90"/>
+        <w:outlineLvl w:val="1"/>
+        <w:rPr>
+          <w:rFonts w:ascii="Times New Roman" w:eastAsia="Times New Roman" w:hAnsi="Times New Roman" w:cs="Times New Roman"/>
+          <w:bCs/>
+          <w:sz w:val="40"/>
+          <w:szCs w:val="40"/>
+        </w:rPr>
+      </w:pPr>
+      <w:r>
+        <w:rPr>
+          <w:rFonts w:ascii="Times New Roman" w:eastAsia="Times New Roman" w:hAnsi="Times New Roman" w:cs="Times New Roman"/>
+          <w:bCs/>
+          <w:sz w:val="40"/>
+          <w:szCs w:val="40"/>
+        </w:rPr>
         <w:t>Role and Responsibility:</w:t>
       </w:r>
     </w:p>
@@ -619,7 +1348,7 @@
         </w:rPr>
         <w:t>One key innovation of Six Sigma involves the absolute "professionalizing" of quality management functions. Prior to Six Sigma, quality management in practice was largely relegated to the production floor and to </w:t>
       </w:r>
-      <w:hyperlink r:id="rId7" w:tooltip="Statistician" w:history="1">
+      <w:hyperlink r:id="rId8" w:tooltip="Statistician" w:history="1">
         <w:r>
           <w:rPr>
             <w:rFonts w:ascii="Times New Roman" w:hAnsi="Times New Roman" w:cs="Times New Roman"/>
@@ -1320,7 +2049,6 @@
                 <w:sz w:val="24"/>
                 <w:szCs w:val="24"/>
               </w:rPr>
-              <w:lastRenderedPageBreak/>
               <w:t>Extend project benefits to additional areas.</w:t>
             </w:r>
           </w:p>
@@ -1556,7 +2284,6 @@
                 <w:sz w:val="24"/>
                 <w:szCs w:val="24"/>
               </w:rPr>
-              <w:lastRenderedPageBreak/>
               <w:t xml:space="preserve">Master black belt </w:t>
             </w:r>
           </w:p>
@@ -1972,17 +2699,7 @@
                 <w:szCs w:val="24"/>
                 <w:lang w:val="vi-VN" w:eastAsia="vi-VN"/>
               </w:rPr>
-              <w:t xml:space="preserve">perate under Master Black Belts to apply Six Sigma methodology to specific projects. They devote 100% of their valued time to Six Sigma. They primarily focus on Six Sigma project execution and special leadership with special tasks, </w:t>
-            </w:r>
-            <w:r>
-              <w:rPr>
-                <w:rFonts w:ascii="Times New Roman" w:eastAsia="Times New Roman" w:hAnsi="Times New Roman" w:cs="Times New Roman"/>
-                <w:sz w:val="24"/>
-                <w:szCs w:val="24"/>
-                <w:lang w:val="vi-VN" w:eastAsia="vi-VN"/>
-              </w:rPr>
-              <w:lastRenderedPageBreak/>
-              <w:t>whereas Champions and Master Black Belts focus on identifying projects/functions for Six Sigma.</w:t>
+              <w:t>perate under Master Black Belts to apply Six Sigma methodology to specific projects. They devote 100% of their valued time to Six Sigma. They primarily focus on Six Sigma project execution and special leadership with special tasks, whereas Champions and Master Black Belts focus on identifying projects/functions for Six Sigma.</w:t>
             </w:r>
           </w:p>
           <w:p>
@@ -2022,7 +2739,6 @@
                 <w:sz w:val="24"/>
                 <w:szCs w:val="24"/>
               </w:rPr>
-              <w:lastRenderedPageBreak/>
               <w:t>E</w:t>
             </w:r>
             <w:r>
@@ -2123,7 +2839,6 @@
                 <w:sz w:val="24"/>
                 <w:szCs w:val="24"/>
               </w:rPr>
-              <w:lastRenderedPageBreak/>
               <w:t>Determine the most effective tools to apply.</w:t>
             </w:r>
           </w:p>
@@ -2497,7 +3212,6 @@
                 <w:sz w:val="24"/>
                 <w:szCs w:val="24"/>
               </w:rPr>
-              <w:lastRenderedPageBreak/>
               <w:t xml:space="preserve">Green Belt </w:t>
             </w:r>
           </w:p>
@@ -2832,8 +3546,6 @@
               </w:rPr>
               <w:t>)</w:t>
             </w:r>
-            <w:bookmarkStart w:id="1" w:name="_GoBack"/>
-            <w:bookmarkEnd w:id="1"/>
           </w:p>
         </w:tc>
         <w:tc>
@@ -2910,7 +3622,6 @@
           <w:sz w:val="24"/>
           <w:szCs w:val="24"/>
         </w:rPr>
-        <w:lastRenderedPageBreak/>
         <w:drawing>
           <wp:inline distT="0" distB="0" distL="0" distR="0">
             <wp:extent cx="5724525" cy="3467100"/>
@@ -2929,7 +3640,7 @@
                     </pic:cNvPicPr>
                   </pic:nvPicPr>
                   <pic:blipFill>
-                    <a:blip r:embed="rId8">
+                    <a:blip r:embed="rId9">
                       <a:extLst>
                         <a:ext uri="{28A0092B-C50C-407E-A947-70E740481C1C}">
                           <a14:useLocalDpi xmlns:a14="http://schemas.microsoft.com/office/drawing/2010/main" val="0"/>
@@ -2995,7 +3706,7 @@
                     </pic:cNvPicPr>
                   </pic:nvPicPr>
                   <pic:blipFill>
-                    <a:blip r:embed="rId9" cstate="print">
+                    <a:blip r:embed="rId10" cstate="print">
                       <a:extLst>
                         <a:ext uri="{28A0092B-C50C-407E-A947-70E740481C1C}">
                           <a14:useLocalDpi xmlns:a14="http://schemas.microsoft.com/office/drawing/2010/main" val="0"/>
@@ -3056,7 +3767,6 @@
           <w:sz w:val="40"/>
           <w:szCs w:val="40"/>
         </w:rPr>
-        <w:lastRenderedPageBreak/>
         <w:t>Area application</w:t>
       </w:r>
       <w:bookmarkEnd w:id="2"/>
@@ -3220,9 +3930,9 @@
           <w:sz w:val="24"/>
           <w:szCs w:val="24"/>
         </w:rPr>
-        <w:lastRenderedPageBreak/>
         <w:t xml:space="preserve">Table </w:t>
       </w:r>
+      <w:proofErr w:type="gramStart"/>
       <w:r>
         <w:rPr>
           <w:rFonts w:ascii="Times New Roman" w:hAnsi="Times New Roman"/>
@@ -3239,7 +3949,17 @@
           <w:sz w:val="24"/>
           <w:szCs w:val="24"/>
         </w:rPr>
-        <w:t xml:space="preserve"> . Area application of Six Sigma</w:t>
+        <w:t xml:space="preserve"> .</w:t>
+      </w:r>
+      <w:proofErr w:type="gramEnd"/>
+      <w:r>
+        <w:rPr>
+          <w:rFonts w:ascii="Times New Roman" w:hAnsi="Times New Roman"/>
+          <w:color w:val="auto"/>
+          <w:sz w:val="24"/>
+          <w:szCs w:val="24"/>
+        </w:rPr>
+        <w:t xml:space="preserve"> Area application of Six Sigma</w:t>
       </w:r>
       <w:bookmarkEnd w:id="3"/>
     </w:p>
@@ -4524,17 +5244,7 @@
                 <w:sz w:val="24"/>
                 <w:szCs w:val="24"/>
               </w:rPr>
-              <w:t xml:space="preserve">Reducing rework (All work done to fix an application after it has been delivered to a customer is rework. This includes corrections to features or functions that are incorrect, and also may include "missed requirements" - things the customer </w:t>
-            </w:r>
-            <w:r>
-              <w:rPr>
-                <w:rFonts w:ascii="Times New Roman" w:eastAsia="Times New Roman" w:hAnsi="Times New Roman" w:cs="Times New Roman"/>
-                <w:kern w:val="24"/>
-                <w:sz w:val="24"/>
-                <w:szCs w:val="24"/>
-              </w:rPr>
-              <w:lastRenderedPageBreak/>
-              <w:t>expected but did not receive.</w:t>
+              <w:t>Reducing rework (All work done to fix an application after it has been delivered to a customer is rework. This includes corrections to features or functions that are incorrect, and also may include "missed requirements" - things the customer expected but did not receive.</w:t>
             </w:r>
           </w:p>
         </w:tc>
@@ -4565,7 +5275,6 @@
                 <w:sz w:val="24"/>
                 <w:szCs w:val="24"/>
               </w:rPr>
-              <w:lastRenderedPageBreak/>
               <w:t>Telecom</w:t>
             </w:r>
           </w:p>
@@ -4703,7 +5412,27 @@
                 <w:sz w:val="24"/>
                 <w:szCs w:val="24"/>
               </w:rPr>
-              <w:t>Improving the Call Completion rate (i.e Network Quality)</w:t>
+              <w:t>Improving the Call Completion rate (</w:t>
+            </w:r>
+            <w:proofErr w:type="spellStart"/>
+            <w:r>
+              <w:rPr>
+                <w:rFonts w:ascii="Times New Roman" w:eastAsia="Times New Roman" w:hAnsi="Times New Roman" w:cs="Times New Roman"/>
+                <w:kern w:val="24"/>
+                <w:sz w:val="24"/>
+                <w:szCs w:val="24"/>
+              </w:rPr>
+              <w:t>i.e</w:t>
+            </w:r>
+            <w:proofErr w:type="spellEnd"/>
+            <w:r>
+              <w:rPr>
+                <w:rFonts w:ascii="Times New Roman" w:eastAsia="Times New Roman" w:hAnsi="Times New Roman" w:cs="Times New Roman"/>
+                <w:kern w:val="24"/>
+                <w:sz w:val="24"/>
+                <w:szCs w:val="24"/>
+              </w:rPr>
+              <w:t xml:space="preserve"> Network Quality)</w:t>
             </w:r>
           </w:p>
           <w:p>
@@ -5578,7 +6307,6 @@
           <w:sz w:val="24"/>
           <w:szCs w:val="24"/>
         </w:rPr>
-        <w:lastRenderedPageBreak/>
         <w:t xml:space="preserve">Still, it’s not right for every company or every process. Many small companies simply lack the resources necessary to implement Six Sigma. And others with the financial resources sometimes don’t have enough support from upper management to get Six Sigma </w:t>
       </w:r>
       <w:r>
@@ -5677,7 +6405,7 @@
                     </pic:cNvPicPr>
                   </pic:nvPicPr>
                   <pic:blipFill>
-                    <a:blip r:embed="rId10">
+                    <a:blip r:embed="rId11">
                       <a:extLst>
                         <a:ext uri="{28A0092B-C50C-407E-A947-70E740481C1C}">
                           <a14:useLocalDpi xmlns:a14="http://schemas.microsoft.com/office/drawing/2010/main" val="0"/>
@@ -6031,7 +6759,7 @@
                 <w:lang w:val="vi-VN" w:eastAsia="vi-VN"/>
               </w:rPr>
             </w:pPr>
-            <w:hyperlink r:id="rId11" w:tooltip="Defects per million opportunities" w:history="1">
+            <w:hyperlink r:id="rId12" w:tooltip="Defects per million opportunities" w:history="1">
               <w:r>
                 <w:rPr>
                   <w:rFonts w:ascii="Times New Roman" w:eastAsia="Times New Roman" w:hAnsi="Times New Roman" w:cs="Times New Roman"/>
@@ -7218,7 +7946,6 @@
                 <w:szCs w:val="24"/>
                 <w:lang w:val="vi-VN" w:eastAsia="vi-VN"/>
               </w:rPr>
-              <w:lastRenderedPageBreak/>
               <w:t>5</w:t>
             </w:r>
           </w:p>
@@ -8605,6 +9332,119 @@
     </w:lvl>
   </w:abstractNum>
   <w:abstractNum w:abstractNumId="5">
+    <w:nsid w:val="19CE2F00"/>
+    <w:multiLevelType w:val="hybridMultilevel"/>
+    <w:tmpl w:val="A5949C02"/>
+    <w:lvl w:ilvl="0" w:tplc="E68C05CA">
+      <w:numFmt w:val="bullet"/>
+      <w:lvlText w:val="-"/>
+      <w:lvlJc w:val="left"/>
+      <w:pPr>
+        <w:ind w:left="720" w:hanging="360"/>
+      </w:pPr>
+      <w:rPr>
+        <w:rFonts w:ascii="Tahoma" w:eastAsiaTheme="majorEastAsia" w:hAnsi="Tahoma" w:cs="Tahoma" w:hint="default"/>
+        <w:sz w:val="27"/>
+      </w:rPr>
+    </w:lvl>
+    <w:lvl w:ilvl="1" w:tplc="04090003" w:tentative="1">
+      <w:start w:val="1"/>
+      <w:numFmt w:val="bullet"/>
+      <w:lvlText w:val="o"/>
+      <w:lvlJc w:val="left"/>
+      <w:pPr>
+        <w:ind w:left="1440" w:hanging="360"/>
+      </w:pPr>
+      <w:rPr>
+        <w:rFonts w:ascii="Courier New" w:hAnsi="Courier New" w:cs="Courier New" w:hint="default"/>
+      </w:rPr>
+    </w:lvl>
+    <w:lvl w:ilvl="2" w:tplc="04090005" w:tentative="1">
+      <w:start w:val="1"/>
+      <w:numFmt w:val="bullet"/>
+      <w:lvlText w:val=""/>
+      <w:lvlJc w:val="left"/>
+      <w:pPr>
+        <w:ind w:left="2160" w:hanging="360"/>
+      </w:pPr>
+      <w:rPr>
+        <w:rFonts w:ascii="Marlett" w:hAnsi="Marlett" w:hint="default"/>
+      </w:rPr>
+    </w:lvl>
+    <w:lvl w:ilvl="3" w:tplc="04090001" w:tentative="1">
+      <w:start w:val="1"/>
+      <w:numFmt w:val="bullet"/>
+      <w:lvlText w:val=""/>
+      <w:lvlJc w:val="left"/>
+      <w:pPr>
+        <w:ind w:left="2880" w:hanging="360"/>
+      </w:pPr>
+      <w:rPr>
+        <w:rFonts w:ascii="Symbol" w:hAnsi="Symbol" w:hint="default"/>
+      </w:rPr>
+    </w:lvl>
+    <w:lvl w:ilvl="4" w:tplc="04090003" w:tentative="1">
+      <w:start w:val="1"/>
+      <w:numFmt w:val="bullet"/>
+      <w:lvlText w:val="o"/>
+      <w:lvlJc w:val="left"/>
+      <w:pPr>
+        <w:ind w:left="3600" w:hanging="360"/>
+      </w:pPr>
+      <w:rPr>
+        <w:rFonts w:ascii="Courier New" w:hAnsi="Courier New" w:cs="Courier New" w:hint="default"/>
+      </w:rPr>
+    </w:lvl>
+    <w:lvl w:ilvl="5" w:tplc="04090005" w:tentative="1">
+      <w:start w:val="1"/>
+      <w:numFmt w:val="bullet"/>
+      <w:lvlText w:val=""/>
+      <w:lvlJc w:val="left"/>
+      <w:pPr>
+        <w:ind w:left="4320" w:hanging="360"/>
+      </w:pPr>
+      <w:rPr>
+        <w:rFonts w:ascii="Marlett" w:hAnsi="Marlett" w:hint="default"/>
+      </w:rPr>
+    </w:lvl>
+    <w:lvl w:ilvl="6" w:tplc="04090001" w:tentative="1">
+      <w:start w:val="1"/>
+      <w:numFmt w:val="bullet"/>
+      <w:lvlText w:val=""/>
+      <w:lvlJc w:val="left"/>
+      <w:pPr>
+        <w:ind w:left="5040" w:hanging="360"/>
+      </w:pPr>
+      <w:rPr>
+        <w:rFonts w:ascii="Symbol" w:hAnsi="Symbol" w:hint="default"/>
+      </w:rPr>
+    </w:lvl>
+    <w:lvl w:ilvl="7" w:tplc="04090003" w:tentative="1">
+      <w:start w:val="1"/>
+      <w:numFmt w:val="bullet"/>
+      <w:lvlText w:val="o"/>
+      <w:lvlJc w:val="left"/>
+      <w:pPr>
+        <w:ind w:left="5760" w:hanging="360"/>
+      </w:pPr>
+      <w:rPr>
+        <w:rFonts w:ascii="Courier New" w:hAnsi="Courier New" w:cs="Courier New" w:hint="default"/>
+      </w:rPr>
+    </w:lvl>
+    <w:lvl w:ilvl="8" w:tplc="04090005" w:tentative="1">
+      <w:start w:val="1"/>
+      <w:numFmt w:val="bullet"/>
+      <w:lvlText w:val=""/>
+      <w:lvlJc w:val="left"/>
+      <w:pPr>
+        <w:ind w:left="6480" w:hanging="360"/>
+      </w:pPr>
+      <w:rPr>
+        <w:rFonts w:ascii="Marlett" w:hAnsi="Marlett" w:hint="default"/>
+      </w:rPr>
+    </w:lvl>
+  </w:abstractNum>
+  <w:abstractNum w:abstractNumId="6">
     <w:nsid w:val="20853CE4"/>
     <w:multiLevelType w:val="hybridMultilevel"/>
     <w:tmpl w:val="871A7B32"/>
@@ -8718,7 +9558,119 @@
       </w:rPr>
     </w:lvl>
   </w:abstractNum>
-  <w:abstractNum w:abstractNumId="6">
+  <w:abstractNum w:abstractNumId="7">
+    <w:nsid w:val="20F051A3"/>
+    <w:multiLevelType w:val="hybridMultilevel"/>
+    <w:tmpl w:val="34C271C6"/>
+    <w:lvl w:ilvl="0" w:tplc="2B3AC402">
+      <w:numFmt w:val="bullet"/>
+      <w:lvlText w:val=""/>
+      <w:lvlJc w:val="left"/>
+      <w:pPr>
+        <w:ind w:left="0" w:hanging="360"/>
+      </w:pPr>
+      <w:rPr>
+        <w:rFonts w:ascii="Wingdings" w:eastAsiaTheme="minorHAnsi" w:hAnsi="Wingdings" w:cs="Times New Roman" w:hint="default"/>
+      </w:rPr>
+    </w:lvl>
+    <w:lvl w:ilvl="1" w:tplc="04090003" w:tentative="1">
+      <w:start w:val="1"/>
+      <w:numFmt w:val="bullet"/>
+      <w:lvlText w:val="o"/>
+      <w:lvlJc w:val="left"/>
+      <w:pPr>
+        <w:ind w:left="720" w:hanging="360"/>
+      </w:pPr>
+      <w:rPr>
+        <w:rFonts w:ascii="Courier New" w:hAnsi="Courier New" w:cs="Courier New" w:hint="default"/>
+      </w:rPr>
+    </w:lvl>
+    <w:lvl w:ilvl="2" w:tplc="04090005" w:tentative="1">
+      <w:start w:val="1"/>
+      <w:numFmt w:val="bullet"/>
+      <w:lvlText w:val=""/>
+      <w:lvlJc w:val="left"/>
+      <w:pPr>
+        <w:ind w:left="1440" w:hanging="360"/>
+      </w:pPr>
+      <w:rPr>
+        <w:rFonts w:ascii="Marlett" w:hAnsi="Marlett" w:hint="default"/>
+      </w:rPr>
+    </w:lvl>
+    <w:lvl w:ilvl="3" w:tplc="04090001" w:tentative="1">
+      <w:start w:val="1"/>
+      <w:numFmt w:val="bullet"/>
+      <w:lvlText w:val=""/>
+      <w:lvlJc w:val="left"/>
+      <w:pPr>
+        <w:ind w:left="2160" w:hanging="360"/>
+      </w:pPr>
+      <w:rPr>
+        <w:rFonts w:ascii="Symbol" w:hAnsi="Symbol" w:hint="default"/>
+      </w:rPr>
+    </w:lvl>
+    <w:lvl w:ilvl="4" w:tplc="04090003" w:tentative="1">
+      <w:start w:val="1"/>
+      <w:numFmt w:val="bullet"/>
+      <w:lvlText w:val="o"/>
+      <w:lvlJc w:val="left"/>
+      <w:pPr>
+        <w:ind w:left="2880" w:hanging="360"/>
+      </w:pPr>
+      <w:rPr>
+        <w:rFonts w:ascii="Courier New" w:hAnsi="Courier New" w:cs="Courier New" w:hint="default"/>
+      </w:rPr>
+    </w:lvl>
+    <w:lvl w:ilvl="5" w:tplc="04090005" w:tentative="1">
+      <w:start w:val="1"/>
+      <w:numFmt w:val="bullet"/>
+      <w:lvlText w:val=""/>
+      <w:lvlJc w:val="left"/>
+      <w:pPr>
+        <w:ind w:left="3600" w:hanging="360"/>
+      </w:pPr>
+      <w:rPr>
+        <w:rFonts w:ascii="Marlett" w:hAnsi="Marlett" w:hint="default"/>
+      </w:rPr>
+    </w:lvl>
+    <w:lvl w:ilvl="6" w:tplc="04090001" w:tentative="1">
+      <w:start w:val="1"/>
+      <w:numFmt w:val="bullet"/>
+      <w:lvlText w:val=""/>
+      <w:lvlJc w:val="left"/>
+      <w:pPr>
+        <w:ind w:left="4320" w:hanging="360"/>
+      </w:pPr>
+      <w:rPr>
+        <w:rFonts w:ascii="Symbol" w:hAnsi="Symbol" w:hint="default"/>
+      </w:rPr>
+    </w:lvl>
+    <w:lvl w:ilvl="7" w:tplc="04090003" w:tentative="1">
+      <w:start w:val="1"/>
+      <w:numFmt w:val="bullet"/>
+      <w:lvlText w:val="o"/>
+      <w:lvlJc w:val="left"/>
+      <w:pPr>
+        <w:ind w:left="5040" w:hanging="360"/>
+      </w:pPr>
+      <w:rPr>
+        <w:rFonts w:ascii="Courier New" w:hAnsi="Courier New" w:cs="Courier New" w:hint="default"/>
+      </w:rPr>
+    </w:lvl>
+    <w:lvl w:ilvl="8" w:tplc="04090005" w:tentative="1">
+      <w:start w:val="1"/>
+      <w:numFmt w:val="bullet"/>
+      <w:lvlText w:val=""/>
+      <w:lvlJc w:val="left"/>
+      <w:pPr>
+        <w:ind w:left="5760" w:hanging="360"/>
+      </w:pPr>
+      <w:rPr>
+        <w:rFonts w:ascii="Marlett" w:hAnsi="Marlett" w:hint="default"/>
+      </w:rPr>
+    </w:lvl>
+  </w:abstractNum>
+  <w:abstractNum w:abstractNumId="8">
     <w:nsid w:val="289A5867"/>
     <w:multiLevelType w:val="hybridMultilevel"/>
     <w:tmpl w:val="79E0012A"/>
@@ -8831,7 +9783,7 @@
       </w:rPr>
     </w:lvl>
   </w:abstractNum>
-  <w:abstractNum w:abstractNumId="7">
+  <w:abstractNum w:abstractNumId="9">
     <w:nsid w:val="29FB329D"/>
     <w:multiLevelType w:val="multilevel"/>
     <w:tmpl w:val="E26251DE"/>
@@ -8980,7 +9932,7 @@
       </w:rPr>
     </w:lvl>
   </w:abstractNum>
-  <w:abstractNum w:abstractNumId="8">
+  <w:abstractNum w:abstractNumId="10">
     <w:nsid w:val="2A693F3A"/>
     <w:multiLevelType w:val="hybridMultilevel"/>
     <w:tmpl w:val="B04E3E1C"/>
@@ -9095,7 +10047,120 @@
       </w:pPr>
     </w:lvl>
   </w:abstractNum>
-  <w:abstractNum w:abstractNumId="9">
+  <w:abstractNum w:abstractNumId="11">
+    <w:nsid w:val="36B175E2"/>
+    <w:multiLevelType w:val="hybridMultilevel"/>
+    <w:tmpl w:val="83CA84D2"/>
+    <w:lvl w:ilvl="0" w:tplc="04090001">
+      <w:start w:val="1"/>
+      <w:numFmt w:val="bullet"/>
+      <w:lvlText w:val=""/>
+      <w:lvlJc w:val="left"/>
+      <w:pPr>
+        <w:ind w:left="720" w:hanging="360"/>
+      </w:pPr>
+      <w:rPr>
+        <w:rFonts w:ascii="Symbol" w:hAnsi="Symbol" w:hint="default"/>
+      </w:rPr>
+    </w:lvl>
+    <w:lvl w:ilvl="1" w:tplc="04090003" w:tentative="1">
+      <w:start w:val="1"/>
+      <w:numFmt w:val="bullet"/>
+      <w:lvlText w:val="o"/>
+      <w:lvlJc w:val="left"/>
+      <w:pPr>
+        <w:ind w:left="1440" w:hanging="360"/>
+      </w:pPr>
+      <w:rPr>
+        <w:rFonts w:ascii="Courier New" w:hAnsi="Courier New" w:cs="Courier New" w:hint="default"/>
+      </w:rPr>
+    </w:lvl>
+    <w:lvl w:ilvl="2" w:tplc="04090005" w:tentative="1">
+      <w:start w:val="1"/>
+      <w:numFmt w:val="bullet"/>
+      <w:lvlText w:val=""/>
+      <w:lvlJc w:val="left"/>
+      <w:pPr>
+        <w:ind w:left="2160" w:hanging="360"/>
+      </w:pPr>
+      <w:rPr>
+        <w:rFonts w:ascii="Marlett" w:hAnsi="Marlett" w:hint="default"/>
+      </w:rPr>
+    </w:lvl>
+    <w:lvl w:ilvl="3" w:tplc="04090001" w:tentative="1">
+      <w:start w:val="1"/>
+      <w:numFmt w:val="bullet"/>
+      <w:lvlText w:val=""/>
+      <w:lvlJc w:val="left"/>
+      <w:pPr>
+        <w:ind w:left="2880" w:hanging="360"/>
+      </w:pPr>
+      <w:rPr>
+        <w:rFonts w:ascii="Symbol" w:hAnsi="Symbol" w:hint="default"/>
+      </w:rPr>
+    </w:lvl>
+    <w:lvl w:ilvl="4" w:tplc="04090003" w:tentative="1">
+      <w:start w:val="1"/>
+      <w:numFmt w:val="bullet"/>
+      <w:lvlText w:val="o"/>
+      <w:lvlJc w:val="left"/>
+      <w:pPr>
+        <w:ind w:left="3600" w:hanging="360"/>
+      </w:pPr>
+      <w:rPr>
+        <w:rFonts w:ascii="Courier New" w:hAnsi="Courier New" w:cs="Courier New" w:hint="default"/>
+      </w:rPr>
+    </w:lvl>
+    <w:lvl w:ilvl="5" w:tplc="04090005" w:tentative="1">
+      <w:start w:val="1"/>
+      <w:numFmt w:val="bullet"/>
+      <w:lvlText w:val=""/>
+      <w:lvlJc w:val="left"/>
+      <w:pPr>
+        <w:ind w:left="4320" w:hanging="360"/>
+      </w:pPr>
+      <w:rPr>
+        <w:rFonts w:ascii="Marlett" w:hAnsi="Marlett" w:hint="default"/>
+      </w:rPr>
+    </w:lvl>
+    <w:lvl w:ilvl="6" w:tplc="04090001" w:tentative="1">
+      <w:start w:val="1"/>
+      <w:numFmt w:val="bullet"/>
+      <w:lvlText w:val=""/>
+      <w:lvlJc w:val="left"/>
+      <w:pPr>
+        <w:ind w:left="5040" w:hanging="360"/>
+      </w:pPr>
+      <w:rPr>
+        <w:rFonts w:ascii="Symbol" w:hAnsi="Symbol" w:hint="default"/>
+      </w:rPr>
+    </w:lvl>
+    <w:lvl w:ilvl="7" w:tplc="04090003" w:tentative="1">
+      <w:start w:val="1"/>
+      <w:numFmt w:val="bullet"/>
+      <w:lvlText w:val="o"/>
+      <w:lvlJc w:val="left"/>
+      <w:pPr>
+        <w:ind w:left="5760" w:hanging="360"/>
+      </w:pPr>
+      <w:rPr>
+        <w:rFonts w:ascii="Courier New" w:hAnsi="Courier New" w:cs="Courier New" w:hint="default"/>
+      </w:rPr>
+    </w:lvl>
+    <w:lvl w:ilvl="8" w:tplc="04090005" w:tentative="1">
+      <w:start w:val="1"/>
+      <w:numFmt w:val="bullet"/>
+      <w:lvlText w:val=""/>
+      <w:lvlJc w:val="left"/>
+      <w:pPr>
+        <w:ind w:left="6480" w:hanging="360"/>
+      </w:pPr>
+      <w:rPr>
+        <w:rFonts w:ascii="Marlett" w:hAnsi="Marlett" w:hint="default"/>
+      </w:rPr>
+    </w:lvl>
+  </w:abstractNum>
+  <w:abstractNum w:abstractNumId="12">
     <w:nsid w:val="370925D6"/>
     <w:multiLevelType w:val="multilevel"/>
     <w:tmpl w:val="9D28A188"/>
@@ -9244,7 +10309,7 @@
       </w:rPr>
     </w:lvl>
   </w:abstractNum>
-  <w:abstractNum w:abstractNumId="10">
+  <w:abstractNum w:abstractNumId="13">
     <w:nsid w:val="405677EC"/>
     <w:multiLevelType w:val="multilevel"/>
     <w:tmpl w:val="D046920C"/>
@@ -9393,7 +10458,7 @@
       </w:rPr>
     </w:lvl>
   </w:abstractNum>
-  <w:abstractNum w:abstractNumId="11">
+  <w:abstractNum w:abstractNumId="14">
     <w:nsid w:val="45133FAA"/>
     <w:multiLevelType w:val="hybridMultilevel"/>
     <w:tmpl w:val="2D569040"/>
@@ -9505,7 +10570,7 @@
       </w:rPr>
     </w:lvl>
   </w:abstractNum>
-  <w:abstractNum w:abstractNumId="12">
+  <w:abstractNum w:abstractNumId="15">
     <w:nsid w:val="50910C59"/>
     <w:multiLevelType w:val="hybridMultilevel"/>
     <w:tmpl w:val="E2022A54"/>
@@ -9620,7 +10685,7 @@
       </w:pPr>
     </w:lvl>
   </w:abstractNum>
-  <w:abstractNum w:abstractNumId="13">
+  <w:abstractNum w:abstractNumId="16">
     <w:nsid w:val="59D45E02"/>
     <w:multiLevelType w:val="multilevel"/>
     <w:tmpl w:val="71E8385C"/>
@@ -9769,10 +10834,10 @@
       </w:rPr>
     </w:lvl>
   </w:abstractNum>
-  <w:abstractNum w:abstractNumId="14">
+  <w:abstractNum w:abstractNumId="17">
     <w:nsid w:val="60126863"/>
     <w:multiLevelType w:val="hybridMultilevel"/>
-    <w:tmpl w:val="5C50E38A"/>
+    <w:tmpl w:val="A2786F3E"/>
     <w:lvl w:ilvl="0" w:tplc="E68C05CA">
       <w:numFmt w:val="bullet"/>
       <w:lvlText w:val="-"/>
@@ -9882,7 +10947,7 @@
       </w:rPr>
     </w:lvl>
   </w:abstractNum>
-  <w:abstractNum w:abstractNumId="15">
+  <w:abstractNum w:abstractNumId="18">
     <w:nsid w:val="612753AA"/>
     <w:multiLevelType w:val="hybridMultilevel"/>
     <w:tmpl w:val="C6424478"/>
@@ -9997,7 +11062,7 @@
       </w:pPr>
     </w:lvl>
   </w:abstractNum>
-  <w:abstractNum w:abstractNumId="16">
+  <w:abstractNum w:abstractNumId="19">
     <w:nsid w:val="671E49B1"/>
     <w:multiLevelType w:val="multilevel"/>
     <w:tmpl w:val="A2ECA254"/>
@@ -10118,7 +11183,7 @@
       </w:rPr>
     </w:lvl>
   </w:abstractNum>
-  <w:abstractNum w:abstractNumId="17">
+  <w:abstractNum w:abstractNumId="20">
     <w:nsid w:val="682406CA"/>
     <w:multiLevelType w:val="hybridMultilevel"/>
     <w:tmpl w:val="5F14D98A"/>
@@ -10231,7 +11296,7 @@
       </w:rPr>
     </w:lvl>
   </w:abstractNum>
-  <w:abstractNum w:abstractNumId="18">
+  <w:abstractNum w:abstractNumId="21">
     <w:nsid w:val="683C08A3"/>
     <w:multiLevelType w:val="hybridMultilevel"/>
     <w:tmpl w:val="31F270AE"/>
@@ -10346,7 +11411,7 @@
       </w:pPr>
     </w:lvl>
   </w:abstractNum>
-  <w:abstractNum w:abstractNumId="19">
+  <w:abstractNum w:abstractNumId="22">
     <w:nsid w:val="70C50E5C"/>
     <w:multiLevelType w:val="hybridMultilevel"/>
     <w:tmpl w:val="2B247878"/>
@@ -10459,7 +11524,7 @@
       </w:rPr>
     </w:lvl>
   </w:abstractNum>
-  <w:abstractNum w:abstractNumId="20">
+  <w:abstractNum w:abstractNumId="23">
     <w:nsid w:val="75994137"/>
     <w:multiLevelType w:val="hybridMultilevel"/>
     <w:tmpl w:val="391425CE"/>
@@ -10571,7 +11636,120 @@
       </w:rPr>
     </w:lvl>
   </w:abstractNum>
-  <w:abstractNum w:abstractNumId="21">
+  <w:abstractNum w:abstractNumId="24">
+    <w:nsid w:val="775A103C"/>
+    <w:multiLevelType w:val="hybridMultilevel"/>
+    <w:tmpl w:val="19B45F6A"/>
+    <w:lvl w:ilvl="0" w:tplc="E68C05CA">
+      <w:numFmt w:val="bullet"/>
+      <w:lvlText w:val="-"/>
+      <w:lvlJc w:val="left"/>
+      <w:pPr>
+        <w:ind w:left="720" w:hanging="360"/>
+      </w:pPr>
+      <w:rPr>
+        <w:rFonts w:ascii="Tahoma" w:eastAsiaTheme="majorEastAsia" w:hAnsi="Tahoma" w:cs="Tahoma" w:hint="default"/>
+        <w:sz w:val="27"/>
+      </w:rPr>
+    </w:lvl>
+    <w:lvl w:ilvl="1" w:tplc="04090003" w:tentative="1">
+      <w:start w:val="1"/>
+      <w:numFmt w:val="bullet"/>
+      <w:lvlText w:val="o"/>
+      <w:lvlJc w:val="left"/>
+      <w:pPr>
+        <w:ind w:left="1440" w:hanging="360"/>
+      </w:pPr>
+      <w:rPr>
+        <w:rFonts w:ascii="Courier New" w:hAnsi="Courier New" w:cs="Courier New" w:hint="default"/>
+      </w:rPr>
+    </w:lvl>
+    <w:lvl w:ilvl="2" w:tplc="04090005" w:tentative="1">
+      <w:start w:val="1"/>
+      <w:numFmt w:val="bullet"/>
+      <w:lvlText w:val=""/>
+      <w:lvlJc w:val="left"/>
+      <w:pPr>
+        <w:ind w:left="2160" w:hanging="360"/>
+      </w:pPr>
+      <w:rPr>
+        <w:rFonts w:ascii="Marlett" w:hAnsi="Marlett" w:hint="default"/>
+      </w:rPr>
+    </w:lvl>
+    <w:lvl w:ilvl="3" w:tplc="04090001" w:tentative="1">
+      <w:start w:val="1"/>
+      <w:numFmt w:val="bullet"/>
+      <w:lvlText w:val=""/>
+      <w:lvlJc w:val="left"/>
+      <w:pPr>
+        <w:ind w:left="2880" w:hanging="360"/>
+      </w:pPr>
+      <w:rPr>
+        <w:rFonts w:ascii="Symbol" w:hAnsi="Symbol" w:hint="default"/>
+      </w:rPr>
+    </w:lvl>
+    <w:lvl w:ilvl="4" w:tplc="04090003" w:tentative="1">
+      <w:start w:val="1"/>
+      <w:numFmt w:val="bullet"/>
+      <w:lvlText w:val="o"/>
+      <w:lvlJc w:val="left"/>
+      <w:pPr>
+        <w:ind w:left="3600" w:hanging="360"/>
+      </w:pPr>
+      <w:rPr>
+        <w:rFonts w:ascii="Courier New" w:hAnsi="Courier New" w:cs="Courier New" w:hint="default"/>
+      </w:rPr>
+    </w:lvl>
+    <w:lvl w:ilvl="5" w:tplc="04090005" w:tentative="1">
+      <w:start w:val="1"/>
+      <w:numFmt w:val="bullet"/>
+      <w:lvlText w:val=""/>
+      <w:lvlJc w:val="left"/>
+      <w:pPr>
+        <w:ind w:left="4320" w:hanging="360"/>
+      </w:pPr>
+      <w:rPr>
+        <w:rFonts w:ascii="Marlett" w:hAnsi="Marlett" w:hint="default"/>
+      </w:rPr>
+    </w:lvl>
+    <w:lvl w:ilvl="6" w:tplc="04090001" w:tentative="1">
+      <w:start w:val="1"/>
+      <w:numFmt w:val="bullet"/>
+      <w:lvlText w:val=""/>
+      <w:lvlJc w:val="left"/>
+      <w:pPr>
+        <w:ind w:left="5040" w:hanging="360"/>
+      </w:pPr>
+      <w:rPr>
+        <w:rFonts w:ascii="Symbol" w:hAnsi="Symbol" w:hint="default"/>
+      </w:rPr>
+    </w:lvl>
+    <w:lvl w:ilvl="7" w:tplc="04090003" w:tentative="1">
+      <w:start w:val="1"/>
+      <w:numFmt w:val="bullet"/>
+      <w:lvlText w:val="o"/>
+      <w:lvlJc w:val="left"/>
+      <w:pPr>
+        <w:ind w:left="5760" w:hanging="360"/>
+      </w:pPr>
+      <w:rPr>
+        <w:rFonts w:ascii="Courier New" w:hAnsi="Courier New" w:cs="Courier New" w:hint="default"/>
+      </w:rPr>
+    </w:lvl>
+    <w:lvl w:ilvl="8" w:tplc="04090005" w:tentative="1">
+      <w:start w:val="1"/>
+      <w:numFmt w:val="bullet"/>
+      <w:lvlText w:val=""/>
+      <w:lvlJc w:val="left"/>
+      <w:pPr>
+        <w:ind w:left="6480" w:hanging="360"/>
+      </w:pPr>
+      <w:rPr>
+        <w:rFonts w:ascii="Marlett" w:hAnsi="Marlett" w:hint="default"/>
+      </w:rPr>
+    </w:lvl>
+  </w:abstractNum>
+  <w:abstractNum w:abstractNumId="25">
     <w:nsid w:val="7DA200BE"/>
     <w:multiLevelType w:val="hybridMultilevel"/>
     <w:tmpl w:val="2C02AF60"/>
@@ -10685,49 +11863,49 @@
     </w:lvl>
   </w:abstractNum>
   <w:num w:numId="1">
-    <w:abstractNumId w:val="14"/>
+    <w:abstractNumId w:val="17"/>
   </w:num>
   <w:num w:numId="2">
-    <w:abstractNumId w:val="6"/>
+    <w:abstractNumId w:val="8"/>
   </w:num>
   <w:num w:numId="3">
-    <w:abstractNumId w:val="5"/>
+    <w:abstractNumId w:val="6"/>
   </w:num>
   <w:num w:numId="4">
     <w:abstractNumId w:val="2"/>
   </w:num>
   <w:num w:numId="5">
-    <w:abstractNumId w:val="21"/>
+    <w:abstractNumId w:val="25"/>
   </w:num>
   <w:num w:numId="6">
-    <w:abstractNumId w:val="7"/>
+    <w:abstractNumId w:val="9"/>
   </w:num>
   <w:num w:numId="7">
-    <w:abstractNumId w:val="16"/>
+    <w:abstractNumId w:val="19"/>
   </w:num>
   <w:num w:numId="8">
-    <w:abstractNumId w:val="19"/>
+    <w:abstractNumId w:val="22"/>
   </w:num>
   <w:num w:numId="9">
     <w:abstractNumId w:val="4"/>
   </w:num>
   <w:num w:numId="10">
-    <w:abstractNumId w:val="11"/>
+    <w:abstractNumId w:val="14"/>
   </w:num>
   <w:num w:numId="11">
-    <w:abstractNumId w:val="8"/>
+    <w:abstractNumId w:val="10"/>
   </w:num>
   <w:num w:numId="12">
-    <w:abstractNumId w:val="12"/>
+    <w:abstractNumId w:val="15"/>
   </w:num>
   <w:num w:numId="13">
-    <w:abstractNumId w:val="15"/>
+    <w:abstractNumId w:val="18"/>
   </w:num>
   <w:num w:numId="14">
-    <w:abstractNumId w:val="18"/>
+    <w:abstractNumId w:val="21"/>
   </w:num>
   <w:num w:numId="15">
-    <w:abstractNumId w:val="20"/>
+    <w:abstractNumId w:val="23"/>
   </w:num>
   <w:num w:numId="16">
     <w:abstractNumId w:val="3"/>
@@ -10736,19 +11914,31 @@
     <w:abstractNumId w:val="0"/>
   </w:num>
   <w:num w:numId="18">
-    <w:abstractNumId w:val="13"/>
+    <w:abstractNumId w:val="16"/>
   </w:num>
   <w:num w:numId="19">
     <w:abstractNumId w:val="1"/>
   </w:num>
   <w:num w:numId="20">
-    <w:abstractNumId w:val="9"/>
+    <w:abstractNumId w:val="12"/>
   </w:num>
   <w:num w:numId="21">
-    <w:abstractNumId w:val="10"/>
+    <w:abstractNumId w:val="13"/>
   </w:num>
   <w:num w:numId="22">
-    <w:abstractNumId w:val="17"/>
+    <w:abstractNumId w:val="20"/>
+  </w:num>
+  <w:num w:numId="23">
+    <w:abstractNumId w:val="7"/>
+  </w:num>
+  <w:num w:numId="24">
+    <w:abstractNumId w:val="24"/>
+  </w:num>
+  <w:num w:numId="25">
+    <w:abstractNumId w:val="11"/>
+  </w:num>
+  <w:num w:numId="26">
+    <w:abstractNumId w:val="5"/>
   </w:num>
 </w:numbering>
 </file>
@@ -11550,6 +12740,11 @@
       </w:tblCellMar>
     </w:tblPr>
   </w:style>
+  <w:style w:type="character" w:customStyle="1" w:styleId="st">
+    <w:name w:val="st"/>
+    <w:basedOn w:val="DefaultParagraphFont"/>
+    <w:rsid w:val="00FE0B05"/>
+  </w:style>
 </w:styles>
 </file>
 

</xml_diff>